<commit_message>
docs: Atualizada e validada documentacao de requisitos; atualizado a documentacao de casos de uso; atualizado o BPMN.
</commit_message>
<xml_diff>
--- a/Projeto Vitrine Virtural/Documentation/Artefatos-final/Casos de uso-v1.docx
+++ b/Projeto Vitrine Virtural/Documentation/Artefatos-final/Casos de uso-v1.docx
@@ -625,7 +625,15 @@
           <w:sz w:val="24"/>
           <w:szCs w:val="24"/>
         </w:rPr>
-        <w:t xml:space="preserve">Selecionar Produtos </w:t>
+        <w:t>Adicionar no carrinho</w:t>
+      </w:r>
+      <w:r>
+        <w:rPr>
+          <w:rFonts w:ascii="Arial" w:hAnsi="Arial" w:cs="Arial"/>
+          <w:sz w:val="24"/>
+          <w:szCs w:val="24"/>
+        </w:rPr>
+        <w:t xml:space="preserve"> </w:t>
       </w:r>
     </w:p>
     <w:p>
@@ -2959,567 +2967,6 @@
         </w:rPr>
       </w:pPr>
     </w:p>
-    <w:tbl>
-      <w:tblPr>
-        <w:tblStyle w:val="Tabelacomgrade"/>
-        <w:tblW w:w="0" w:type="auto"/>
-        <w:tblLook w:val="04A0" w:firstRow="1" w:lastRow="0" w:firstColumn="1" w:lastColumn="0" w:noHBand="0" w:noVBand="1"/>
-      </w:tblPr>
-      <w:tblGrid>
-        <w:gridCol w:w="2263"/>
-        <w:gridCol w:w="6231"/>
-      </w:tblGrid>
-      <w:tr>
-        <w:tc>
-          <w:tcPr>
-            <w:tcW w:w="8494" w:type="dxa"/>
-            <w:gridSpan w:val="2"/>
-          </w:tcPr>
-          <w:p>
-            <w:pPr>
-              <w:rPr>
-                <w:rFonts w:ascii="Arial" w:hAnsi="Arial" w:cs="Arial"/>
-                <w:sz w:val="24"/>
-                <w:szCs w:val="24"/>
-              </w:rPr>
-            </w:pPr>
-            <w:r>
-              <w:rPr>
-                <w:rFonts w:ascii="Arial" w:hAnsi="Arial" w:cs="Arial"/>
-                <w:sz w:val="24"/>
-                <w:szCs w:val="24"/>
-              </w:rPr>
-              <w:t>Caso de uso – Logar no sistema</w:t>
-            </w:r>
-          </w:p>
-        </w:tc>
-      </w:tr>
-      <w:tr>
-        <w:tc>
-          <w:tcPr>
-            <w:tcW w:w="2263" w:type="dxa"/>
-          </w:tcPr>
-          <w:p>
-            <w:pPr>
-              <w:rPr>
-                <w:rFonts w:ascii="Arial" w:hAnsi="Arial" w:cs="Arial"/>
-                <w:sz w:val="24"/>
-                <w:szCs w:val="24"/>
-              </w:rPr>
-            </w:pPr>
-            <w:r>
-              <w:rPr>
-                <w:rFonts w:ascii="Arial" w:hAnsi="Arial" w:cs="Arial"/>
-                <w:sz w:val="24"/>
-                <w:szCs w:val="24"/>
-              </w:rPr>
-              <w:t>ID</w:t>
-            </w:r>
-          </w:p>
-        </w:tc>
-        <w:tc>
-          <w:tcPr>
-            <w:tcW w:w="6231" w:type="dxa"/>
-          </w:tcPr>
-          <w:p>
-            <w:pPr>
-              <w:rPr>
-                <w:rFonts w:ascii="Arial" w:hAnsi="Arial" w:cs="Arial"/>
-                <w:sz w:val="24"/>
-                <w:szCs w:val="24"/>
-              </w:rPr>
-            </w:pPr>
-            <w:r>
-              <w:rPr>
-                <w:rFonts w:ascii="Arial" w:hAnsi="Arial" w:cs="Arial"/>
-                <w:sz w:val="24"/>
-                <w:szCs w:val="24"/>
-              </w:rPr>
-              <w:t>UC 003</w:t>
-            </w:r>
-          </w:p>
-        </w:tc>
-      </w:tr>
-      <w:tr>
-        <w:tc>
-          <w:tcPr>
-            <w:tcW w:w="2263" w:type="dxa"/>
-          </w:tcPr>
-          <w:p>
-            <w:pPr>
-              <w:spacing w:before="120"/>
-              <w:rPr>
-                <w:rFonts w:ascii="Arial" w:hAnsi="Arial" w:cs="Arial"/>
-                <w:sz w:val="24"/>
-                <w:szCs w:val="24"/>
-              </w:rPr>
-            </w:pPr>
-            <w:r>
-              <w:rPr>
-                <w:rFonts w:ascii="Arial" w:hAnsi="Arial" w:cs="Arial"/>
-                <w:sz w:val="24"/>
-                <w:szCs w:val="24"/>
-              </w:rPr>
-              <w:t>Descrição</w:t>
-            </w:r>
-          </w:p>
-        </w:tc>
-        <w:tc>
-          <w:tcPr>
-            <w:tcW w:w="6231" w:type="dxa"/>
-          </w:tcPr>
-          <w:p>
-            <w:pPr>
-              <w:rPr>
-                <w:rFonts w:ascii="Arial" w:hAnsi="Arial" w:cs="Arial"/>
-                <w:sz w:val="24"/>
-                <w:szCs w:val="24"/>
-              </w:rPr>
-            </w:pPr>
-            <w:r>
-              <w:rPr>
-                <w:rFonts w:ascii="Arial" w:hAnsi="Arial" w:cs="Arial"/>
-                <w:sz w:val="24"/>
-                <w:szCs w:val="24"/>
-              </w:rPr>
-              <w:t>O sistema valida as informações de cadastro inseridas atendendo o RF 003.</w:t>
-            </w:r>
-          </w:p>
-        </w:tc>
-      </w:tr>
-      <w:tr>
-        <w:tc>
-          <w:tcPr>
-            <w:tcW w:w="2263" w:type="dxa"/>
-          </w:tcPr>
-          <w:p>
-            <w:pPr>
-              <w:rPr>
-                <w:rFonts w:ascii="Arial" w:hAnsi="Arial" w:cs="Arial"/>
-                <w:sz w:val="24"/>
-                <w:szCs w:val="24"/>
-              </w:rPr>
-            </w:pPr>
-            <w:r>
-              <w:rPr>
-                <w:rFonts w:ascii="Arial" w:hAnsi="Arial" w:cs="Arial"/>
-                <w:sz w:val="24"/>
-                <w:szCs w:val="24"/>
-              </w:rPr>
-              <w:t>Ator primário</w:t>
-            </w:r>
-          </w:p>
-        </w:tc>
-        <w:tc>
-          <w:tcPr>
-            <w:tcW w:w="6231" w:type="dxa"/>
-          </w:tcPr>
-          <w:p>
-            <w:pPr>
-              <w:rPr>
-                <w:rFonts w:ascii="Arial" w:hAnsi="Arial" w:cs="Arial"/>
-                <w:sz w:val="24"/>
-                <w:szCs w:val="24"/>
-              </w:rPr>
-            </w:pPr>
-            <w:r>
-              <w:rPr>
-                <w:rFonts w:ascii="Arial" w:hAnsi="Arial" w:cs="Arial"/>
-                <w:sz w:val="24"/>
-                <w:szCs w:val="24"/>
-              </w:rPr>
-              <w:t>Usuário ou mercado</w:t>
-            </w:r>
-            <w:r>
-              <w:rPr>
-                <w:rFonts w:ascii="Arial" w:hAnsi="Arial" w:cs="Arial"/>
-                <w:sz w:val="24"/>
-                <w:szCs w:val="24"/>
-              </w:rPr>
-              <w:t>.</w:t>
-            </w:r>
-          </w:p>
-        </w:tc>
-      </w:tr>
-      <w:tr>
-        <w:tc>
-          <w:tcPr>
-            <w:tcW w:w="2263" w:type="dxa"/>
-          </w:tcPr>
-          <w:p>
-            <w:pPr>
-              <w:rPr>
-                <w:rFonts w:ascii="Arial" w:hAnsi="Arial" w:cs="Arial"/>
-                <w:sz w:val="24"/>
-                <w:szCs w:val="24"/>
-              </w:rPr>
-            </w:pPr>
-            <w:r>
-              <w:rPr>
-                <w:rFonts w:ascii="Arial" w:hAnsi="Arial" w:cs="Arial"/>
-                <w:sz w:val="24"/>
-                <w:szCs w:val="24"/>
-              </w:rPr>
-              <w:t>Pré-condição</w:t>
-            </w:r>
-          </w:p>
-        </w:tc>
-        <w:tc>
-          <w:tcPr>
-            <w:tcW w:w="6231" w:type="dxa"/>
-          </w:tcPr>
-          <w:p>
-            <w:pPr>
-              <w:rPr>
-                <w:rFonts w:ascii="Arial" w:hAnsi="Arial" w:cs="Arial"/>
-                <w:sz w:val="24"/>
-                <w:szCs w:val="24"/>
-              </w:rPr>
-            </w:pPr>
-            <w:r>
-              <w:rPr>
-                <w:rFonts w:ascii="Arial" w:hAnsi="Arial" w:cs="Arial"/>
-                <w:sz w:val="24"/>
-                <w:szCs w:val="24"/>
-              </w:rPr>
-              <w:t>Ter um cadastro no aplicativo</w:t>
-            </w:r>
-            <w:r>
-              <w:rPr>
-                <w:rFonts w:ascii="Arial" w:hAnsi="Arial" w:cs="Arial"/>
-                <w:sz w:val="24"/>
-                <w:szCs w:val="24"/>
-              </w:rPr>
-              <w:t>.</w:t>
-            </w:r>
-          </w:p>
-        </w:tc>
-      </w:tr>
-      <w:tr>
-        <w:tc>
-          <w:tcPr>
-            <w:tcW w:w="2263" w:type="dxa"/>
-          </w:tcPr>
-          <w:p>
-            <w:pPr>
-              <w:spacing w:before="120"/>
-              <w:rPr>
-                <w:rFonts w:ascii="Arial" w:hAnsi="Arial" w:cs="Arial"/>
-                <w:sz w:val="24"/>
-                <w:szCs w:val="24"/>
-              </w:rPr>
-            </w:pPr>
-            <w:r>
-              <w:rPr>
-                <w:rFonts w:ascii="Arial" w:hAnsi="Arial" w:cs="Arial"/>
-                <w:sz w:val="24"/>
-                <w:szCs w:val="24"/>
-              </w:rPr>
-              <w:t>Cenário principal</w:t>
-            </w:r>
-          </w:p>
-        </w:tc>
-        <w:tc>
-          <w:tcPr>
-            <w:tcW w:w="6231" w:type="dxa"/>
-          </w:tcPr>
-          <w:p>
-            <w:pPr>
-              <w:pStyle w:val="PargrafodaLista"/>
-              <w:numPr>
-                <w:ilvl w:val="0"/>
-                <w:numId w:val="9"/>
-              </w:numPr>
-              <w:ind w:left="320" w:hanging="284"/>
-              <w:rPr>
-                <w:rFonts w:ascii="Arial" w:hAnsi="Arial" w:cs="Arial"/>
-                <w:sz w:val="24"/>
-                <w:szCs w:val="24"/>
-              </w:rPr>
-            </w:pPr>
-            <w:r>
-              <w:rPr>
-                <w:rFonts w:ascii="Arial" w:hAnsi="Arial" w:cs="Arial"/>
-                <w:sz w:val="24"/>
-                <w:szCs w:val="24"/>
-              </w:rPr>
-              <w:t>O ator insere seus dados nos campos</w:t>
-            </w:r>
-            <w:r>
-              <w:rPr>
-                <w:rFonts w:ascii="Arial" w:hAnsi="Arial" w:cs="Arial"/>
-                <w:sz w:val="24"/>
-                <w:szCs w:val="24"/>
-              </w:rPr>
-              <w:t>.</w:t>
-            </w:r>
-          </w:p>
-          <w:p>
-            <w:pPr>
-              <w:pStyle w:val="PargrafodaLista"/>
-              <w:numPr>
-                <w:ilvl w:val="0"/>
-                <w:numId w:val="9"/>
-              </w:numPr>
-              <w:ind w:left="320" w:hanging="284"/>
-              <w:rPr>
-                <w:rFonts w:ascii="Arial" w:hAnsi="Arial" w:cs="Arial"/>
-                <w:sz w:val="24"/>
-                <w:szCs w:val="24"/>
-              </w:rPr>
-            </w:pPr>
-            <w:r>
-              <w:rPr>
-                <w:rFonts w:ascii="Arial" w:hAnsi="Arial" w:cs="Arial"/>
-                <w:sz w:val="24"/>
-                <w:szCs w:val="24"/>
-              </w:rPr>
-              <w:t xml:space="preserve">Um formulário de login é </w:t>
-            </w:r>
-            <w:r>
-              <w:rPr>
-                <w:rFonts w:ascii="Arial" w:hAnsi="Arial" w:cs="Arial"/>
-                <w:sz w:val="24"/>
-                <w:szCs w:val="24"/>
-              </w:rPr>
-              <w:t>gerado</w:t>
-            </w:r>
-            <w:r>
-              <w:rPr>
-                <w:rFonts w:ascii="Arial" w:hAnsi="Arial" w:cs="Arial"/>
-                <w:sz w:val="24"/>
-                <w:szCs w:val="24"/>
-              </w:rPr>
-              <w:t>.</w:t>
-            </w:r>
-          </w:p>
-        </w:tc>
-      </w:tr>
-      <w:tr>
-        <w:tc>
-          <w:tcPr>
-            <w:tcW w:w="2263" w:type="dxa"/>
-          </w:tcPr>
-          <w:p>
-            <w:pPr>
-              <w:rPr>
-                <w:rFonts w:ascii="Arial" w:hAnsi="Arial" w:cs="Arial"/>
-                <w:sz w:val="24"/>
-                <w:szCs w:val="24"/>
-              </w:rPr>
-            </w:pPr>
-            <w:r>
-              <w:rPr>
-                <w:rFonts w:ascii="Arial" w:hAnsi="Arial" w:cs="Arial"/>
-                <w:sz w:val="24"/>
-                <w:szCs w:val="24"/>
-              </w:rPr>
-              <w:t>Pós-condição</w:t>
-            </w:r>
-          </w:p>
-        </w:tc>
-        <w:tc>
-          <w:tcPr>
-            <w:tcW w:w="6231" w:type="dxa"/>
-          </w:tcPr>
-          <w:p>
-            <w:pPr>
-              <w:rPr>
-                <w:rFonts w:ascii="Arial" w:hAnsi="Arial" w:cs="Arial"/>
-                <w:sz w:val="24"/>
-                <w:szCs w:val="24"/>
-              </w:rPr>
-            </w:pPr>
-            <w:r>
-              <w:rPr>
-                <w:rFonts w:ascii="Arial" w:hAnsi="Arial" w:cs="Arial"/>
-                <w:sz w:val="24"/>
-                <w:szCs w:val="24"/>
-              </w:rPr>
-              <w:t>O sistema verifica o formulário de login</w:t>
-            </w:r>
-            <w:r>
-              <w:rPr>
-                <w:rFonts w:ascii="Arial" w:hAnsi="Arial" w:cs="Arial"/>
-                <w:sz w:val="24"/>
-                <w:szCs w:val="24"/>
-              </w:rPr>
-              <w:t>.</w:t>
-            </w:r>
-          </w:p>
-        </w:tc>
-      </w:tr>
-      <w:tr>
-        <w:tc>
-          <w:tcPr>
-            <w:tcW w:w="2263" w:type="dxa"/>
-          </w:tcPr>
-          <w:p>
-            <w:pPr>
-              <w:rPr>
-                <w:rFonts w:ascii="Arial" w:hAnsi="Arial" w:cs="Arial"/>
-                <w:sz w:val="24"/>
-                <w:szCs w:val="24"/>
-              </w:rPr>
-            </w:pPr>
-            <w:r>
-              <w:rPr>
-                <w:rFonts w:ascii="Arial" w:hAnsi="Arial" w:cs="Arial"/>
-                <w:sz w:val="24"/>
-                <w:szCs w:val="24"/>
-              </w:rPr>
-              <w:t>Cenário alternativo</w:t>
-            </w:r>
-          </w:p>
-        </w:tc>
-        <w:tc>
-          <w:tcPr>
-            <w:tcW w:w="6231" w:type="dxa"/>
-          </w:tcPr>
-          <w:p>
-            <w:pPr>
-              <w:pStyle w:val="PargrafodaLista"/>
-              <w:numPr>
-                <w:ilvl w:val="0"/>
-                <w:numId w:val="10"/>
-              </w:numPr>
-              <w:ind w:left="320" w:hanging="284"/>
-              <w:rPr>
-                <w:rFonts w:ascii="Arial" w:hAnsi="Arial" w:cs="Arial"/>
-                <w:sz w:val="24"/>
-                <w:szCs w:val="24"/>
-              </w:rPr>
-            </w:pPr>
-            <w:r>
-              <w:rPr>
-                <w:rFonts w:ascii="Arial" w:hAnsi="Arial" w:cs="Arial"/>
-                <w:sz w:val="24"/>
-                <w:szCs w:val="24"/>
-              </w:rPr>
-              <w:t>Os dados estarem inválidos</w:t>
-            </w:r>
-            <w:r>
-              <w:rPr>
-                <w:rFonts w:ascii="Arial" w:hAnsi="Arial" w:cs="Arial"/>
-                <w:sz w:val="24"/>
-                <w:szCs w:val="24"/>
-              </w:rPr>
-              <w:t>.</w:t>
-            </w:r>
-          </w:p>
-        </w:tc>
-      </w:tr>
-      <w:tr>
-        <w:tc>
-          <w:tcPr>
-            <w:tcW w:w="2263" w:type="dxa"/>
-          </w:tcPr>
-          <w:p>
-            <w:pPr>
-              <w:rPr>
-                <w:rFonts w:ascii="Arial" w:hAnsi="Arial" w:cs="Arial"/>
-                <w:sz w:val="24"/>
-                <w:szCs w:val="24"/>
-              </w:rPr>
-            </w:pPr>
-            <w:r>
-              <w:rPr>
-                <w:rFonts w:ascii="Arial" w:hAnsi="Arial" w:cs="Arial"/>
-                <w:sz w:val="24"/>
-                <w:szCs w:val="24"/>
-              </w:rPr>
-              <w:t>Inclusão</w:t>
-            </w:r>
-          </w:p>
-        </w:tc>
-        <w:tc>
-          <w:tcPr>
-            <w:tcW w:w="6231" w:type="dxa"/>
-          </w:tcPr>
-          <w:p>
-            <w:pPr>
-              <w:pStyle w:val="PargrafodaLista"/>
-              <w:ind w:left="0"/>
-              <w:rPr>
-                <w:rFonts w:ascii="Arial" w:hAnsi="Arial" w:cs="Arial"/>
-                <w:sz w:val="24"/>
-                <w:szCs w:val="24"/>
-              </w:rPr>
-            </w:pPr>
-            <w:r>
-              <w:rPr>
-                <w:rFonts w:ascii="Arial" w:hAnsi="Arial" w:cs="Arial"/>
-                <w:sz w:val="24"/>
-                <w:szCs w:val="24"/>
-              </w:rPr>
-              <w:t xml:space="preserve">UC 004 - </w:t>
-            </w:r>
-            <w:r>
-              <w:rPr>
-                <w:rFonts w:ascii="Arial" w:hAnsi="Arial" w:cs="Arial"/>
-                <w:sz w:val="24"/>
-                <w:szCs w:val="24"/>
-              </w:rPr>
-              <w:t>Validar login</w:t>
-            </w:r>
-            <w:r>
-              <w:rPr>
-                <w:rFonts w:ascii="Arial" w:hAnsi="Arial" w:cs="Arial"/>
-                <w:sz w:val="24"/>
-                <w:szCs w:val="24"/>
-              </w:rPr>
-              <w:t>.</w:t>
-            </w:r>
-          </w:p>
-        </w:tc>
-      </w:tr>
-      <w:tr>
-        <w:tc>
-          <w:tcPr>
-            <w:tcW w:w="2263" w:type="dxa"/>
-          </w:tcPr>
-          <w:p>
-            <w:pPr>
-              <w:rPr>
-                <w:rFonts w:ascii="Arial" w:hAnsi="Arial" w:cs="Arial"/>
-                <w:sz w:val="24"/>
-                <w:szCs w:val="24"/>
-              </w:rPr>
-            </w:pPr>
-            <w:r>
-              <w:rPr>
-                <w:rFonts w:ascii="Arial" w:hAnsi="Arial" w:cs="Arial"/>
-                <w:sz w:val="24"/>
-                <w:szCs w:val="24"/>
-              </w:rPr>
-              <w:t>Extensão</w:t>
-            </w:r>
-          </w:p>
-        </w:tc>
-        <w:tc>
-          <w:tcPr>
-            <w:tcW w:w="6231" w:type="dxa"/>
-          </w:tcPr>
-          <w:p>
-            <w:pPr>
-              <w:rPr>
-                <w:rFonts w:ascii="Arial" w:hAnsi="Arial" w:cs="Arial"/>
-                <w:sz w:val="24"/>
-                <w:szCs w:val="24"/>
-              </w:rPr>
-            </w:pPr>
-            <w:r>
-              <w:rPr>
-                <w:rFonts w:ascii="Arial" w:hAnsi="Arial" w:cs="Arial"/>
-                <w:sz w:val="24"/>
-                <w:szCs w:val="24"/>
-              </w:rPr>
-              <w:t>Não há.</w:t>
-            </w:r>
-          </w:p>
-        </w:tc>
-      </w:tr>
-    </w:tbl>
     <w:p>
       <w:pPr>
         <w:rPr>
@@ -3528,6 +2975,14 @@
           <w:szCs w:val="24"/>
         </w:rPr>
       </w:pPr>
+      <w:r>
+        <w:rPr>
+          <w:rFonts w:ascii="Arial" w:hAnsi="Arial" w:cs="Arial"/>
+          <w:sz w:val="24"/>
+          <w:szCs w:val="24"/>
+        </w:rPr>
+        <w:t>Quadro 10</w:t>
+      </w:r>
     </w:p>
     <w:tbl>
       <w:tblPr>
@@ -3559,6 +3014,576 @@
                 <w:sz w:val="24"/>
                 <w:szCs w:val="24"/>
               </w:rPr>
+              <w:t>Caso de uso – Logar no sistema</w:t>
+            </w:r>
+          </w:p>
+        </w:tc>
+      </w:tr>
+      <w:tr>
+        <w:tc>
+          <w:tcPr>
+            <w:tcW w:w="2263" w:type="dxa"/>
+          </w:tcPr>
+          <w:p>
+            <w:pPr>
+              <w:rPr>
+                <w:rFonts w:ascii="Arial" w:hAnsi="Arial" w:cs="Arial"/>
+                <w:sz w:val="24"/>
+                <w:szCs w:val="24"/>
+              </w:rPr>
+            </w:pPr>
+            <w:r>
+              <w:rPr>
+                <w:rFonts w:ascii="Arial" w:hAnsi="Arial" w:cs="Arial"/>
+                <w:sz w:val="24"/>
+                <w:szCs w:val="24"/>
+              </w:rPr>
+              <w:t>ID</w:t>
+            </w:r>
+          </w:p>
+        </w:tc>
+        <w:tc>
+          <w:tcPr>
+            <w:tcW w:w="6231" w:type="dxa"/>
+          </w:tcPr>
+          <w:p>
+            <w:pPr>
+              <w:rPr>
+                <w:rFonts w:ascii="Arial" w:hAnsi="Arial" w:cs="Arial"/>
+                <w:sz w:val="24"/>
+                <w:szCs w:val="24"/>
+              </w:rPr>
+            </w:pPr>
+            <w:r>
+              <w:rPr>
+                <w:rFonts w:ascii="Arial" w:hAnsi="Arial" w:cs="Arial"/>
+                <w:sz w:val="24"/>
+                <w:szCs w:val="24"/>
+              </w:rPr>
+              <w:t>UC 003</w:t>
+            </w:r>
+          </w:p>
+        </w:tc>
+      </w:tr>
+      <w:tr>
+        <w:tc>
+          <w:tcPr>
+            <w:tcW w:w="2263" w:type="dxa"/>
+          </w:tcPr>
+          <w:p>
+            <w:pPr>
+              <w:spacing w:before="120"/>
+              <w:rPr>
+                <w:rFonts w:ascii="Arial" w:hAnsi="Arial" w:cs="Arial"/>
+                <w:sz w:val="24"/>
+                <w:szCs w:val="24"/>
+              </w:rPr>
+            </w:pPr>
+            <w:r>
+              <w:rPr>
+                <w:rFonts w:ascii="Arial" w:hAnsi="Arial" w:cs="Arial"/>
+                <w:sz w:val="24"/>
+                <w:szCs w:val="24"/>
+              </w:rPr>
+              <w:t>Descrição</w:t>
+            </w:r>
+          </w:p>
+        </w:tc>
+        <w:tc>
+          <w:tcPr>
+            <w:tcW w:w="6231" w:type="dxa"/>
+          </w:tcPr>
+          <w:p>
+            <w:pPr>
+              <w:rPr>
+                <w:rFonts w:ascii="Arial" w:hAnsi="Arial" w:cs="Arial"/>
+                <w:sz w:val="24"/>
+                <w:szCs w:val="24"/>
+              </w:rPr>
+            </w:pPr>
+            <w:r>
+              <w:rPr>
+                <w:rFonts w:ascii="Arial" w:hAnsi="Arial" w:cs="Arial"/>
+                <w:sz w:val="24"/>
+                <w:szCs w:val="24"/>
+              </w:rPr>
+              <w:t>O sistema valida as informações de cadastro inseridas atendendo o RF 003.</w:t>
+            </w:r>
+          </w:p>
+        </w:tc>
+      </w:tr>
+      <w:tr>
+        <w:tc>
+          <w:tcPr>
+            <w:tcW w:w="2263" w:type="dxa"/>
+          </w:tcPr>
+          <w:p>
+            <w:pPr>
+              <w:rPr>
+                <w:rFonts w:ascii="Arial" w:hAnsi="Arial" w:cs="Arial"/>
+                <w:sz w:val="24"/>
+                <w:szCs w:val="24"/>
+              </w:rPr>
+            </w:pPr>
+            <w:r>
+              <w:rPr>
+                <w:rFonts w:ascii="Arial" w:hAnsi="Arial" w:cs="Arial"/>
+                <w:sz w:val="24"/>
+                <w:szCs w:val="24"/>
+              </w:rPr>
+              <w:t>Ator primário</w:t>
+            </w:r>
+          </w:p>
+        </w:tc>
+        <w:tc>
+          <w:tcPr>
+            <w:tcW w:w="6231" w:type="dxa"/>
+          </w:tcPr>
+          <w:p>
+            <w:pPr>
+              <w:rPr>
+                <w:rFonts w:ascii="Arial" w:hAnsi="Arial" w:cs="Arial"/>
+                <w:sz w:val="24"/>
+                <w:szCs w:val="24"/>
+              </w:rPr>
+            </w:pPr>
+            <w:r>
+              <w:rPr>
+                <w:rFonts w:ascii="Arial" w:hAnsi="Arial" w:cs="Arial"/>
+                <w:sz w:val="24"/>
+                <w:szCs w:val="24"/>
+              </w:rPr>
+              <w:t>Usuário ou mercado</w:t>
+            </w:r>
+            <w:r>
+              <w:rPr>
+                <w:rFonts w:ascii="Arial" w:hAnsi="Arial" w:cs="Arial"/>
+                <w:sz w:val="24"/>
+                <w:szCs w:val="24"/>
+              </w:rPr>
+              <w:t>.</w:t>
+            </w:r>
+          </w:p>
+        </w:tc>
+      </w:tr>
+      <w:tr>
+        <w:tc>
+          <w:tcPr>
+            <w:tcW w:w="2263" w:type="dxa"/>
+          </w:tcPr>
+          <w:p>
+            <w:pPr>
+              <w:rPr>
+                <w:rFonts w:ascii="Arial" w:hAnsi="Arial" w:cs="Arial"/>
+                <w:sz w:val="24"/>
+                <w:szCs w:val="24"/>
+              </w:rPr>
+            </w:pPr>
+            <w:r>
+              <w:rPr>
+                <w:rFonts w:ascii="Arial" w:hAnsi="Arial" w:cs="Arial"/>
+                <w:sz w:val="24"/>
+                <w:szCs w:val="24"/>
+              </w:rPr>
+              <w:t>Pré-condição</w:t>
+            </w:r>
+          </w:p>
+        </w:tc>
+        <w:tc>
+          <w:tcPr>
+            <w:tcW w:w="6231" w:type="dxa"/>
+          </w:tcPr>
+          <w:p>
+            <w:pPr>
+              <w:rPr>
+                <w:rFonts w:ascii="Arial" w:hAnsi="Arial" w:cs="Arial"/>
+                <w:sz w:val="24"/>
+                <w:szCs w:val="24"/>
+              </w:rPr>
+            </w:pPr>
+            <w:r>
+              <w:rPr>
+                <w:rFonts w:ascii="Arial" w:hAnsi="Arial" w:cs="Arial"/>
+                <w:sz w:val="24"/>
+                <w:szCs w:val="24"/>
+              </w:rPr>
+              <w:t>Ter um cadastro no aplicativo</w:t>
+            </w:r>
+            <w:r>
+              <w:rPr>
+                <w:rFonts w:ascii="Arial" w:hAnsi="Arial" w:cs="Arial"/>
+                <w:sz w:val="24"/>
+                <w:szCs w:val="24"/>
+              </w:rPr>
+              <w:t>.</w:t>
+            </w:r>
+          </w:p>
+        </w:tc>
+      </w:tr>
+      <w:tr>
+        <w:tc>
+          <w:tcPr>
+            <w:tcW w:w="2263" w:type="dxa"/>
+          </w:tcPr>
+          <w:p>
+            <w:pPr>
+              <w:spacing w:before="120"/>
+              <w:rPr>
+                <w:rFonts w:ascii="Arial" w:hAnsi="Arial" w:cs="Arial"/>
+                <w:sz w:val="24"/>
+                <w:szCs w:val="24"/>
+              </w:rPr>
+            </w:pPr>
+            <w:r>
+              <w:rPr>
+                <w:rFonts w:ascii="Arial" w:hAnsi="Arial" w:cs="Arial"/>
+                <w:sz w:val="24"/>
+                <w:szCs w:val="24"/>
+              </w:rPr>
+              <w:t>Cenário principal</w:t>
+            </w:r>
+          </w:p>
+        </w:tc>
+        <w:tc>
+          <w:tcPr>
+            <w:tcW w:w="6231" w:type="dxa"/>
+          </w:tcPr>
+          <w:p>
+            <w:pPr>
+              <w:pStyle w:val="PargrafodaLista"/>
+              <w:numPr>
+                <w:ilvl w:val="0"/>
+                <w:numId w:val="9"/>
+              </w:numPr>
+              <w:ind w:left="320" w:hanging="284"/>
+              <w:rPr>
+                <w:rFonts w:ascii="Arial" w:hAnsi="Arial" w:cs="Arial"/>
+                <w:sz w:val="24"/>
+                <w:szCs w:val="24"/>
+              </w:rPr>
+            </w:pPr>
+            <w:r>
+              <w:rPr>
+                <w:rFonts w:ascii="Arial" w:hAnsi="Arial" w:cs="Arial"/>
+                <w:sz w:val="24"/>
+                <w:szCs w:val="24"/>
+              </w:rPr>
+              <w:t>O ator insere seus dados nos campos</w:t>
+            </w:r>
+            <w:r>
+              <w:rPr>
+                <w:rFonts w:ascii="Arial" w:hAnsi="Arial" w:cs="Arial"/>
+                <w:sz w:val="24"/>
+                <w:szCs w:val="24"/>
+              </w:rPr>
+              <w:t>.</w:t>
+            </w:r>
+          </w:p>
+          <w:p>
+            <w:pPr>
+              <w:pStyle w:val="PargrafodaLista"/>
+              <w:numPr>
+                <w:ilvl w:val="0"/>
+                <w:numId w:val="9"/>
+              </w:numPr>
+              <w:ind w:left="320" w:hanging="284"/>
+              <w:rPr>
+                <w:rFonts w:ascii="Arial" w:hAnsi="Arial" w:cs="Arial"/>
+                <w:sz w:val="24"/>
+                <w:szCs w:val="24"/>
+              </w:rPr>
+            </w:pPr>
+            <w:r>
+              <w:rPr>
+                <w:rFonts w:ascii="Arial" w:hAnsi="Arial" w:cs="Arial"/>
+                <w:sz w:val="24"/>
+                <w:szCs w:val="24"/>
+              </w:rPr>
+              <w:t xml:space="preserve">Um formulário de login é </w:t>
+            </w:r>
+            <w:r>
+              <w:rPr>
+                <w:rFonts w:ascii="Arial" w:hAnsi="Arial" w:cs="Arial"/>
+                <w:sz w:val="24"/>
+                <w:szCs w:val="24"/>
+              </w:rPr>
+              <w:t>gerado</w:t>
+            </w:r>
+            <w:r>
+              <w:rPr>
+                <w:rFonts w:ascii="Arial" w:hAnsi="Arial" w:cs="Arial"/>
+                <w:sz w:val="24"/>
+                <w:szCs w:val="24"/>
+              </w:rPr>
+              <w:t>.</w:t>
+            </w:r>
+          </w:p>
+        </w:tc>
+      </w:tr>
+      <w:tr>
+        <w:tc>
+          <w:tcPr>
+            <w:tcW w:w="2263" w:type="dxa"/>
+          </w:tcPr>
+          <w:p>
+            <w:pPr>
+              <w:rPr>
+                <w:rFonts w:ascii="Arial" w:hAnsi="Arial" w:cs="Arial"/>
+                <w:sz w:val="24"/>
+                <w:szCs w:val="24"/>
+              </w:rPr>
+            </w:pPr>
+            <w:r>
+              <w:rPr>
+                <w:rFonts w:ascii="Arial" w:hAnsi="Arial" w:cs="Arial"/>
+                <w:sz w:val="24"/>
+                <w:szCs w:val="24"/>
+              </w:rPr>
+              <w:t>Pós-condição</w:t>
+            </w:r>
+          </w:p>
+        </w:tc>
+        <w:tc>
+          <w:tcPr>
+            <w:tcW w:w="6231" w:type="dxa"/>
+          </w:tcPr>
+          <w:p>
+            <w:pPr>
+              <w:rPr>
+                <w:rFonts w:ascii="Arial" w:hAnsi="Arial" w:cs="Arial"/>
+                <w:sz w:val="24"/>
+                <w:szCs w:val="24"/>
+              </w:rPr>
+            </w:pPr>
+            <w:r>
+              <w:rPr>
+                <w:rFonts w:ascii="Arial" w:hAnsi="Arial" w:cs="Arial"/>
+                <w:sz w:val="24"/>
+                <w:szCs w:val="24"/>
+              </w:rPr>
+              <w:t>O sistema verifica o formulário de login</w:t>
+            </w:r>
+            <w:r>
+              <w:rPr>
+                <w:rFonts w:ascii="Arial" w:hAnsi="Arial" w:cs="Arial"/>
+                <w:sz w:val="24"/>
+                <w:szCs w:val="24"/>
+              </w:rPr>
+              <w:t>.</w:t>
+            </w:r>
+          </w:p>
+        </w:tc>
+      </w:tr>
+      <w:tr>
+        <w:tc>
+          <w:tcPr>
+            <w:tcW w:w="2263" w:type="dxa"/>
+          </w:tcPr>
+          <w:p>
+            <w:pPr>
+              <w:rPr>
+                <w:rFonts w:ascii="Arial" w:hAnsi="Arial" w:cs="Arial"/>
+                <w:sz w:val="24"/>
+                <w:szCs w:val="24"/>
+              </w:rPr>
+            </w:pPr>
+            <w:r>
+              <w:rPr>
+                <w:rFonts w:ascii="Arial" w:hAnsi="Arial" w:cs="Arial"/>
+                <w:sz w:val="24"/>
+                <w:szCs w:val="24"/>
+              </w:rPr>
+              <w:t>Cenário alternativo</w:t>
+            </w:r>
+          </w:p>
+        </w:tc>
+        <w:tc>
+          <w:tcPr>
+            <w:tcW w:w="6231" w:type="dxa"/>
+          </w:tcPr>
+          <w:p>
+            <w:pPr>
+              <w:pStyle w:val="PargrafodaLista"/>
+              <w:numPr>
+                <w:ilvl w:val="0"/>
+                <w:numId w:val="10"/>
+              </w:numPr>
+              <w:ind w:left="320" w:hanging="284"/>
+              <w:rPr>
+                <w:rFonts w:ascii="Arial" w:hAnsi="Arial" w:cs="Arial"/>
+                <w:sz w:val="24"/>
+                <w:szCs w:val="24"/>
+              </w:rPr>
+            </w:pPr>
+            <w:r>
+              <w:rPr>
+                <w:rFonts w:ascii="Arial" w:hAnsi="Arial" w:cs="Arial"/>
+                <w:sz w:val="24"/>
+                <w:szCs w:val="24"/>
+              </w:rPr>
+              <w:t>Os dados estarem inválidos</w:t>
+            </w:r>
+            <w:r>
+              <w:rPr>
+                <w:rFonts w:ascii="Arial" w:hAnsi="Arial" w:cs="Arial"/>
+                <w:sz w:val="24"/>
+                <w:szCs w:val="24"/>
+              </w:rPr>
+              <w:t>.</w:t>
+            </w:r>
+          </w:p>
+        </w:tc>
+      </w:tr>
+      <w:tr>
+        <w:tc>
+          <w:tcPr>
+            <w:tcW w:w="2263" w:type="dxa"/>
+          </w:tcPr>
+          <w:p>
+            <w:pPr>
+              <w:rPr>
+                <w:rFonts w:ascii="Arial" w:hAnsi="Arial" w:cs="Arial"/>
+                <w:sz w:val="24"/>
+                <w:szCs w:val="24"/>
+              </w:rPr>
+            </w:pPr>
+            <w:r>
+              <w:rPr>
+                <w:rFonts w:ascii="Arial" w:hAnsi="Arial" w:cs="Arial"/>
+                <w:sz w:val="24"/>
+                <w:szCs w:val="24"/>
+              </w:rPr>
+              <w:t>Inclusão</w:t>
+            </w:r>
+          </w:p>
+        </w:tc>
+        <w:tc>
+          <w:tcPr>
+            <w:tcW w:w="6231" w:type="dxa"/>
+          </w:tcPr>
+          <w:p>
+            <w:pPr>
+              <w:pStyle w:val="PargrafodaLista"/>
+              <w:ind w:left="0"/>
+              <w:rPr>
+                <w:rFonts w:ascii="Arial" w:hAnsi="Arial" w:cs="Arial"/>
+                <w:sz w:val="24"/>
+                <w:szCs w:val="24"/>
+              </w:rPr>
+            </w:pPr>
+            <w:r>
+              <w:rPr>
+                <w:rFonts w:ascii="Arial" w:hAnsi="Arial" w:cs="Arial"/>
+                <w:sz w:val="24"/>
+                <w:szCs w:val="24"/>
+              </w:rPr>
+              <w:t xml:space="preserve">UC 004 - </w:t>
+            </w:r>
+            <w:r>
+              <w:rPr>
+                <w:rFonts w:ascii="Arial" w:hAnsi="Arial" w:cs="Arial"/>
+                <w:sz w:val="24"/>
+                <w:szCs w:val="24"/>
+              </w:rPr>
+              <w:t>Validar login</w:t>
+            </w:r>
+            <w:r>
+              <w:rPr>
+                <w:rFonts w:ascii="Arial" w:hAnsi="Arial" w:cs="Arial"/>
+                <w:sz w:val="24"/>
+                <w:szCs w:val="24"/>
+              </w:rPr>
+              <w:t>.</w:t>
+            </w:r>
+          </w:p>
+        </w:tc>
+      </w:tr>
+      <w:tr>
+        <w:tc>
+          <w:tcPr>
+            <w:tcW w:w="2263" w:type="dxa"/>
+          </w:tcPr>
+          <w:p>
+            <w:pPr>
+              <w:rPr>
+                <w:rFonts w:ascii="Arial" w:hAnsi="Arial" w:cs="Arial"/>
+                <w:sz w:val="24"/>
+                <w:szCs w:val="24"/>
+              </w:rPr>
+            </w:pPr>
+            <w:r>
+              <w:rPr>
+                <w:rFonts w:ascii="Arial" w:hAnsi="Arial" w:cs="Arial"/>
+                <w:sz w:val="24"/>
+                <w:szCs w:val="24"/>
+              </w:rPr>
+              <w:t>Extensão</w:t>
+            </w:r>
+          </w:p>
+        </w:tc>
+        <w:tc>
+          <w:tcPr>
+            <w:tcW w:w="6231" w:type="dxa"/>
+          </w:tcPr>
+          <w:p>
+            <w:pPr>
+              <w:rPr>
+                <w:rFonts w:ascii="Arial" w:hAnsi="Arial" w:cs="Arial"/>
+                <w:sz w:val="24"/>
+                <w:szCs w:val="24"/>
+              </w:rPr>
+            </w:pPr>
+            <w:r>
+              <w:rPr>
+                <w:rFonts w:ascii="Arial" w:hAnsi="Arial" w:cs="Arial"/>
+                <w:sz w:val="24"/>
+                <w:szCs w:val="24"/>
+              </w:rPr>
+              <w:t>Não há.</w:t>
+            </w:r>
+          </w:p>
+        </w:tc>
+      </w:tr>
+    </w:tbl>
+    <w:p>
+      <w:pPr>
+        <w:rPr>
+          <w:rFonts w:ascii="Arial" w:hAnsi="Arial" w:cs="Arial"/>
+          <w:sz w:val="24"/>
+          <w:szCs w:val="24"/>
+        </w:rPr>
+      </w:pPr>
+    </w:p>
+    <w:tbl>
+      <w:tblPr>
+        <w:tblStyle w:val="Tabelacomgrade"/>
+        <w:tblW w:w="0" w:type="auto"/>
+        <w:tblLook w:val="04A0" w:firstRow="1" w:lastRow="0" w:firstColumn="1" w:lastColumn="0" w:noHBand="0" w:noVBand="1"/>
+      </w:tblPr>
+      <w:tblGrid>
+        <w:gridCol w:w="2263"/>
+        <w:gridCol w:w="6231"/>
+      </w:tblGrid>
+      <w:tr>
+        <w:tc>
+          <w:tcPr>
+            <w:tcW w:w="8494" w:type="dxa"/>
+            <w:gridSpan w:val="2"/>
+          </w:tcPr>
+          <w:p>
+            <w:pPr>
+              <w:rPr>
+                <w:rFonts w:ascii="Arial" w:hAnsi="Arial" w:cs="Arial"/>
+                <w:sz w:val="24"/>
+                <w:szCs w:val="24"/>
+              </w:rPr>
+            </w:pPr>
+            <w:r>
+              <w:rPr>
+                <w:rFonts w:ascii="Arial" w:hAnsi="Arial" w:cs="Arial"/>
+                <w:sz w:val="24"/>
+                <w:szCs w:val="24"/>
+              </w:rPr>
               <w:t xml:space="preserve">Caso de uso – </w:t>
             </w:r>
             <w:r>
@@ -3882,6 +3907,7 @@
                 <w:sz w:val="24"/>
                 <w:szCs w:val="24"/>
               </w:rPr>
+              <w:lastRenderedPageBreak/>
               <w:t>Se os dados estão presentes no banco de dados uma mensagem de confirmação de login é mostrada ao ator.</w:t>
             </w:r>
           </w:p>
@@ -3905,7 +3931,6 @@
                 <w:sz w:val="24"/>
                 <w:szCs w:val="24"/>
               </w:rPr>
-              <w:lastRenderedPageBreak/>
               <w:t>O sistema libera o acesso do ator para usar sua conta.</w:t>
             </w:r>
           </w:p>
@@ -9686,7 +9711,23 @@
                 <w:sz w:val="24"/>
                 <w:szCs w:val="24"/>
               </w:rPr>
-              <w:t>O sistema deve mostrar os setores do mercado hortifruti, enlatados, grãos, massas, limpeza etc.</w:t>
+              <w:t>O sistema deve mostrar os setores do mercado hortifruti, enlatados, grãos, massas, limpeza</w:t>
+            </w:r>
+            <w:r>
+              <w:rPr>
+                <w:rFonts w:ascii="Arial" w:hAnsi="Arial" w:cs="Arial"/>
+                <w:sz w:val="24"/>
+                <w:szCs w:val="24"/>
+              </w:rPr>
+              <w:t>, padaria e açougue</w:t>
+            </w:r>
+            <w:r>
+              <w:rPr>
+                <w:rFonts w:ascii="Arial" w:hAnsi="Arial" w:cs="Arial"/>
+                <w:sz w:val="24"/>
+                <w:szCs w:val="24"/>
+              </w:rPr>
+              <w:t>.</w:t>
             </w:r>
           </w:p>
         </w:tc>
@@ -9717,6 +9758,7 @@
                 <w:sz w:val="24"/>
                 <w:szCs w:val="24"/>
               </w:rPr>
+              <w:lastRenderedPageBreak/>
               <w:t>Pós-condição</w:t>
             </w:r>
           </w:p>
@@ -9784,7 +9826,6 @@
                 <w:sz w:val="24"/>
                 <w:szCs w:val="24"/>
               </w:rPr>
-              <w:lastRenderedPageBreak/>
               <w:t>Cenário alternativo</w:t>
             </w:r>
           </w:p>
@@ -11921,6 +11962,7 @@
                 <w:sz w:val="24"/>
                 <w:szCs w:val="24"/>
               </w:rPr>
+              <w:lastRenderedPageBreak/>
               <w:t>Extensão</w:t>
             </w:r>
           </w:p>
@@ -11983,7 +12025,6 @@
                 <w:sz w:val="24"/>
                 <w:szCs w:val="24"/>
               </w:rPr>
-              <w:lastRenderedPageBreak/>
               <w:t>Caso de uso – Visualizar listas</w:t>
             </w:r>
           </w:p>
@@ -14091,6 +14132,7 @@
                 <w:sz w:val="24"/>
                 <w:szCs w:val="24"/>
               </w:rPr>
+              <w:lastRenderedPageBreak/>
               <w:t>Cenário principal</w:t>
             </w:r>
           </w:p>
@@ -14156,7 +14198,6 @@
                 <w:sz w:val="24"/>
                 <w:szCs w:val="24"/>
               </w:rPr>
-              <w:lastRenderedPageBreak/>
               <w:t>Pós-condição</w:t>
             </w:r>
           </w:p>
@@ -16408,6 +16449,7 @@
                 <w:sz w:val="24"/>
                 <w:szCs w:val="24"/>
               </w:rPr>
+              <w:lastRenderedPageBreak/>
               <w:t>Ator primário</w:t>
             </w:r>
           </w:p>
@@ -16467,7 +16509,6 @@
                 <w:sz w:val="24"/>
                 <w:szCs w:val="24"/>
               </w:rPr>
-              <w:lastRenderedPageBreak/>
               <w:t>Pré-condição</w:t>
             </w:r>
           </w:p>
@@ -18532,6 +18573,7 @@
                 <w:sz w:val="24"/>
                 <w:szCs w:val="24"/>
               </w:rPr>
+              <w:lastRenderedPageBreak/>
               <w:t>O usuário é informado da estimativa de tempo de entrega e o nome do entregador.</w:t>
             </w:r>
           </w:p>
@@ -20716,6 +20758,7 @@
                 <w:sz w:val="24"/>
                 <w:szCs w:val="24"/>
               </w:rPr>
+              <w:lastRenderedPageBreak/>
               <w:t>Inclusão</w:t>
             </w:r>
           </w:p>

</xml_diff>